<commit_message>
clean up code and apply dxram code conventions
</commit_message>
<xml_diff>
--- a/doc/projektbericht.docx
+++ b/doc/projektbericht.docx
@@ -7,6 +7,8 @@
         <w:pStyle w:val="berschrift1"/>
         <w:jc w:val="center"/>
       </w:pPr>
+      <w:bookmarkStart w:id="0" w:name="_GoBack"/>
+      <w:bookmarkEnd w:id="0"/>
       <w:r>
         <w:t>Projektbericht</w:t>
       </w:r>
@@ -169,7 +171,6 @@
           <w:id w:val="-1376382484"/>
           <w:citation/>
         </w:sdtPr>
-        <w:sdtEndPr/>
         <w:sdtContent>
           <w:r>
             <w:fldChar w:fldCharType="begin"/>
@@ -308,7 +309,6 @@
           <w:id w:val="-1127388865"/>
           <w:citation/>
         </w:sdtPr>
-        <w:sdtEndPr/>
         <w:sdtContent>
           <w:r>
             <w:fldChar w:fldCharType="begin"/>
@@ -352,7 +352,6 @@
           <w:id w:val="-1331760885"/>
           <w:citation/>
         </w:sdtPr>
-        <w:sdtEndPr/>
         <w:sdtContent>
           <w:r>
             <w:fldChar w:fldCharType="begin"/>
@@ -651,7 +650,6 @@
           <w:id w:val="-1779940482"/>
           <w:citation/>
         </w:sdtPr>
-        <w:sdtEndPr/>
         <w:sdtContent>
           <w:r>
             <w:fldChar w:fldCharType="begin"/>
@@ -692,8 +690,6 @@
       <w:r>
         <w:t>eiteren sollte das System auch noch ausführlicher getestet werden und eventuell auch noch mehr Unit Test hinzugefügt werden, um sicher zu gehen, dass das System zuverlässig arbeitet.</w:t>
       </w:r>
-      <w:bookmarkStart w:id="0" w:name="_GoBack"/>
-      <w:bookmarkEnd w:id="0"/>
     </w:p>
     <w:p>
       <w:pPr>
@@ -817,7 +813,6 @@
           <w:docPartUnique/>
         </w:docPartObj>
       </w:sdtPr>
-      <w:sdtEndPr/>
       <w:sdtContent>
         <w:p>
           <w:pPr>
@@ -832,7 +827,6 @@
             <w:id w:val="111145805"/>
             <w:bibliography/>
           </w:sdtPr>
-          <w:sdtEndPr/>
           <w:sdtContent>
             <w:p>
               <w:pPr>
@@ -2605,7 +2599,7 @@
 </file>
 
 <file path=customXml/itemProps1.xml><?xml version="1.0" encoding="utf-8"?>
-<ds:datastoreItem xmlns:ds="http://schemas.openxmlformats.org/officeDocument/2006/customXml" ds:itemID="{B37C24E0-56A1-4AFD-913F-BE9EF5A87703}">
+<ds:datastoreItem xmlns:ds="http://schemas.openxmlformats.org/officeDocument/2006/customXml" ds:itemID="{177C301D-8166-42CD-861B-C58C113AFA4F}">
   <ds:schemaRefs>
     <ds:schemaRef ds:uri="http://schemas.openxmlformats.org/officeDocument/2006/bibliography"/>
   </ds:schemaRefs>

</xml_diff>